<commit_message>
Added info on seasonal patterns, over-fertilisation, blood&bone
</commit_message>
<xml_diff>
--- a/WGCourse/Bonsai Fertilisers.docx
+++ b/WGCourse/Bonsai Fertilisers.docx
@@ -46,7 +46,13 @@
         </w:numPr>
       </w:pPr>
       <w:r>
-        <w:t>Bonsai do best if regularly fertilised during growing seasons.  Some may struggle to survive without fertiliser.</w:t>
+        <w:t xml:space="preserve">Bonsai do best if regularly fertilised during </w:t>
+      </w:r>
+      <w:r>
+        <w:t>Spring and Autumn</w:t>
+      </w:r>
+      <w:r>
+        <w:t>.  Some may struggle to survive without fertiliser.</w:t>
       </w:r>
     </w:p>
     <w:p>
@@ -58,7 +64,43 @@
         </w:numPr>
       </w:pPr>
       <w:r>
-        <w:t>There are lots of fertilisers, none of which is perfect.  Seaweed extract is good enough for beginners.</w:t>
+        <w:t>There are lots of fertilisers, none of which is perfect.  Seaweed extract</w:t>
+      </w:r>
+      <w:r>
+        <w:t>,</w:t>
+      </w:r>
+      <w:r>
+        <w:t xml:space="preserve"> </w:t>
+      </w:r>
+      <w:r>
+        <w:t>used lightly, i</w:t>
+      </w:r>
+      <w:r>
+        <w:t xml:space="preserve">s </w:t>
+      </w:r>
+      <w:r>
+        <w:t>fine</w:t>
+      </w:r>
+      <w:r>
+        <w:t xml:space="preserve"> for beginners.</w:t>
+      </w:r>
+    </w:p>
+    <w:p>
+      <w:pPr>
+        <w:pStyle w:val="ListParagraph"/>
+        <w:numPr>
+          <w:ilvl w:val="0"/>
+          <w:numId w:val="6"/>
+        </w:numPr>
+      </w:pPr>
+      <w:r>
+        <w:t xml:space="preserve">Bonsai like to receive a lot of fertiliser… up </w:t>
+      </w:r>
+      <w:r>
+        <w:t>until</w:t>
+      </w:r>
+      <w:r>
+        <w:t xml:space="preserve"> over-fertilisation kicks in.  Some experimentation is necessary!</w:t>
       </w:r>
     </w:p>
     <w:p>
@@ -185,24 +227,22 @@
     </w:p>
     <w:p>
       <w:pPr>
+        <w:pStyle w:val="Heading3"/>
+      </w:pPr>
+      <w:r>
+        <w:t>“Primary macro-nutrients</w:t>
+      </w:r>
+      <w:r>
+        <w:t>”</w:t>
+      </w:r>
+    </w:p>
+    <w:p>
+      <w:pPr>
         <w:pStyle w:val="ListParagraph"/>
         <w:numPr>
           <w:ilvl w:val="0"/>
           <w:numId w:val="6"/>
         </w:numPr>
-      </w:pPr>
-      <w:r>
-        <w:t>“Primary macro-nutrients”</w:t>
-      </w:r>
-    </w:p>
-    <w:p>
-      <w:pPr>
-        <w:pStyle w:val="ListParagraph"/>
-        <w:numPr>
-          <w:ilvl w:val="1"/>
-          <w:numId w:val="6"/>
-        </w:numPr>
-        <w:ind w:left="709"/>
       </w:pPr>
       <w:r>
         <w:t xml:space="preserve">Elements: </w:t>
@@ -242,10 +282,10 @@
       <w:pPr>
         <w:pStyle w:val="ListParagraph"/>
         <w:numPr>
-          <w:ilvl w:val="2"/>
-          <w:numId w:val="13"/>
-        </w:numPr>
-        <w:ind w:left="993" w:hanging="284"/>
+          <w:ilvl w:val="1"/>
+          <w:numId w:val="6"/>
+        </w:numPr>
+        <w:ind w:left="709"/>
       </w:pPr>
       <w:r>
         <w:t xml:space="preserve">Nitrogen is </w:t>
@@ -276,10 +316,10 @@
       <w:pPr>
         <w:pStyle w:val="ListParagraph"/>
         <w:numPr>
-          <w:ilvl w:val="2"/>
-          <w:numId w:val="13"/>
-        </w:numPr>
-        <w:ind w:left="993" w:hanging="284"/>
+          <w:ilvl w:val="1"/>
+          <w:numId w:val="6"/>
+        </w:numPr>
+        <w:ind w:left="709"/>
       </w:pPr>
       <w:r>
         <w:t xml:space="preserve">Phosphorus </w:t>
@@ -295,10 +335,10 @@
       <w:pPr>
         <w:pStyle w:val="ListParagraph"/>
         <w:numPr>
-          <w:ilvl w:val="2"/>
-          <w:numId w:val="13"/>
-        </w:numPr>
-        <w:ind w:left="993" w:hanging="284"/>
+          <w:ilvl w:val="1"/>
+          <w:numId w:val="6"/>
+        </w:numPr>
+        <w:ind w:left="709"/>
       </w:pPr>
       <w:r>
         <w:t xml:space="preserve">Potassium </w:t>
@@ -311,10 +351,9 @@
       <w:pPr>
         <w:pStyle w:val="ListParagraph"/>
         <w:numPr>
-          <w:ilvl w:val="1"/>
-          <w:numId w:val="6"/>
-        </w:numPr>
-        <w:ind w:left="709"/>
+          <w:ilvl w:val="0"/>
+          <w:numId w:val="6"/>
+        </w:numPr>
       </w:pPr>
       <w:r>
         <w:t>Quoted on many fertilisers as an “N:P:K” ratio</w:t>
@@ -325,6 +364,17 @@
     </w:p>
     <w:p>
       <w:pPr>
+        <w:pStyle w:val="Heading3"/>
+      </w:pPr>
+      <w:r>
+        <w:t>“Secondary macro-nutrients”</w:t>
+      </w:r>
+      <w:r>
+        <w:t xml:space="preserve"> and micro-nutrients</w:t>
+      </w:r>
+    </w:p>
+    <w:p>
+      <w:pPr>
         <w:pStyle w:val="ListParagraph"/>
         <w:numPr>
           <w:ilvl w:val="0"/>
@@ -332,22 +382,6 @@
         </w:numPr>
       </w:pPr>
       <w:r>
-        <w:t>“Secondary macro-nutrients”</w:t>
-      </w:r>
-      <w:r>
-        <w:t xml:space="preserve"> and micro-nutrients</w:t>
-      </w:r>
-    </w:p>
-    <w:p>
-      <w:pPr>
-        <w:pStyle w:val="ListParagraph"/>
-        <w:numPr>
-          <w:ilvl w:val="1"/>
-          <w:numId w:val="6"/>
-        </w:numPr>
-        <w:ind w:left="709"/>
-      </w:pPr>
-      <w:r>
         <w:t>Secondary macro-nutrient el</w:t>
       </w:r>
       <w:r>
@@ -376,10 +410,9 @@
       <w:pPr>
         <w:pStyle w:val="ListParagraph"/>
         <w:numPr>
-          <w:ilvl w:val="1"/>
-          <w:numId w:val="6"/>
-        </w:numPr>
-        <w:ind w:left="709"/>
+          <w:ilvl w:val="0"/>
+          <w:numId w:val="6"/>
+        </w:numPr>
       </w:pPr>
       <w:r>
         <w:t>Micro-nutrient elements: C</w:t>
@@ -440,10 +473,9 @@
       <w:pPr>
         <w:pStyle w:val="ListParagraph"/>
         <w:numPr>
-          <w:ilvl w:val="1"/>
-          <w:numId w:val="6"/>
-        </w:numPr>
-        <w:ind w:left="709"/>
+          <w:ilvl w:val="0"/>
+          <w:numId w:val="6"/>
+        </w:numPr>
       </w:pPr>
       <w:r>
         <w:t>These have a range of effects on tree health.  Typically, if your leaves go a funny colour and you can’t spot any pests, it’s worth considering micro-nutrient deficiency or toxicity as a source.</w:t>
@@ -453,10 +485,9 @@
       <w:pPr>
         <w:pStyle w:val="ListParagraph"/>
         <w:numPr>
-          <w:ilvl w:val="1"/>
-          <w:numId w:val="6"/>
-        </w:numPr>
-        <w:ind w:left="709"/>
+          <w:ilvl w:val="0"/>
+          <w:numId w:val="6"/>
+        </w:numPr>
       </w:pPr>
       <w:r>
         <w:t>If you’re using an organic fertiliser, it’s relatively rare for bonsai to develop a serious micro-nutrient deficiency.  Toxicity is slightly more common, e.g. if field-growing a tree in contaminated soil.</w:t>
@@ -587,6 +618,7 @@
         </w:numPr>
       </w:pPr>
       <w:r>
+        <w:lastRenderedPageBreak/>
         <w:t>Note: solid fertilisers can often be liquefied by sticking them in a mesh grocery bag or similar and leaving it in a full watering can.  (The mesh is needed to stop chunks of fertiliser clogging the can’s rose.)</w:t>
       </w:r>
     </w:p>
@@ -611,7 +643,6 @@
         </w:numPr>
       </w:pPr>
       <w:r>
-        <w:lastRenderedPageBreak/>
         <w:t>Some fertilisers – most notably human faeces – pose a health hazard to users.  The product of e.g. composter toilets should be used with care</w:t>
       </w:r>
       <w:r>
@@ -794,15 +825,9 @@
         <w:pStyle w:val="Heading2"/>
       </w:pPr>
       <w:r>
-        <w:rPr>
-          <w:highlight w:val="red"/>
-        </w:rPr>
         <w:t xml:space="preserve">Common </w:t>
       </w:r>
       <w:r>
-        <w:rPr>
-          <w:highlight w:val="red"/>
-        </w:rPr>
         <w:t>fertiliser types</w:t>
       </w:r>
     </w:p>
@@ -903,7 +928,7 @@
               <w:t xml:space="preserve"> for imported brands</w:t>
             </w:r>
             <w:r>
-              <w:t>.</w:t>
+              <w:t>!</w:t>
             </w:r>
           </w:p>
           <w:p>
@@ -968,6 +993,27 @@
             </w:r>
             <w:r>
               <w:t>.</w:t>
+            </w:r>
+          </w:p>
+          <w:p>
+            <w:r>
+              <w:t>Be aware</w:t>
+            </w:r>
+            <w:r>
+              <w:t xml:space="preserve">: </w:t>
+            </w:r>
+            <w:r>
+              <w:t xml:space="preserve">pellet contents are </w:t>
+            </w:r>
+            <w:r>
+              <w:rPr>
+                <w:i/>
+                <w:iCs/>
+              </w:rPr>
+              <w:t>highly</w:t>
+            </w:r>
+            <w:r>
+              <w:t xml:space="preserve"> concentrated!</w:t>
             </w:r>
           </w:p>
         </w:tc>
@@ -1029,7 +1075,11 @@
           <w:tcPr>
             <w:tcW w:w="2266" w:type="dxa"/>
           </w:tcPr>
-          <w:p/>
+          <w:p>
+            <w:r>
+              <w:t>Maxicrop</w:t>
+            </w:r>
+          </w:p>
         </w:tc>
       </w:tr>
       <w:tr>
@@ -1049,7 +1099,10 @@
           </w:tcPr>
           <w:p>
             <w:r>
-              <w:t>Worm manure – don’t drink this tea!</w:t>
+              <w:t>Actually w</w:t>
+            </w:r>
+            <w:r>
+              <w:t>orm manure – don’t drink this tea!</w:t>
             </w:r>
           </w:p>
           <w:p>
@@ -1069,18 +1122,93 @@
             <w:r>
               <w:t>Walworth Gardens</w:t>
             </w:r>
+            <w:r>
+              <w:t>!</w:t>
+            </w:r>
           </w:p>
         </w:tc>
       </w:tr>
+      <w:tr>
+        <w:trPr>
+          <w:cnfStyle w:val="000000100000" w:firstRow="0" w:lastRow="0" w:firstColumn="0" w:lastColumn="0" w:oddVBand="0" w:evenVBand="0" w:oddHBand="1" w:evenHBand="0" w:firstRowFirstColumn="0" w:firstRowLastColumn="0" w:lastRowFirstColumn="0" w:lastRowLastColumn="0"/>
+        </w:trPr>
+        <w:tc>
+          <w:tcPr>
+            <w:tcW w:w="1838" w:type="dxa"/>
+          </w:tcPr>
+          <w:p>
+            <w:r>
+              <w:t>Fish, b</w:t>
+            </w:r>
+            <w:r>
+              <w:t>lood &amp; bone</w:t>
+            </w:r>
+          </w:p>
+        </w:tc>
+        <w:tc>
+          <w:tcPr>
+            <w:tcW w:w="6381" w:type="dxa"/>
+          </w:tcPr>
+          <w:p>
+            <w:pPr>
+              <w:tabs>
+                <w:tab w:val="left" w:pos="3825"/>
+              </w:tabs>
+            </w:pPr>
+            <w:r>
+              <w:t>Tends to be naturally balanced.</w:t>
+            </w:r>
+            <w:r>
+              <w:tab/>
+            </w:r>
+          </w:p>
+          <w:p>
+            <w:r>
+              <w:t>Can be sold as powders (fast release) or pellets (slow release).</w:t>
+            </w:r>
+          </w:p>
+          <w:p>
+            <w:r>
+              <w:t xml:space="preserve">Made of animal byproduct – </w:t>
+            </w:r>
+            <w:r>
+              <w:t>possible major</w:t>
+            </w:r>
+            <w:r>
+              <w:t xml:space="preserve"> ethical issues!</w:t>
+            </w:r>
+          </w:p>
+          <w:p>
+            <w:r>
+              <w:t xml:space="preserve">Also some </w:t>
+            </w:r>
+            <w:r>
+              <w:t>possible</w:t>
+            </w:r>
+            <w:r>
+              <w:t xml:space="preserve"> health issues, although powder inhalation is more of an issue than disease transmission.</w:t>
+            </w:r>
+          </w:p>
+        </w:tc>
+        <w:tc>
+          <w:tcPr>
+            <w:tcW w:w="2266" w:type="dxa"/>
+          </w:tcPr>
+          <w:p/>
+        </w:tc>
+      </w:tr>
     </w:tbl>
     <w:p>
       <w:pPr>
-        <w:tabs>
-          <w:tab w:val="left" w:pos="1526"/>
-          <w:tab w:val="left" w:pos="3936"/>
-        </w:tabs>
-        <w:ind w:left="113"/>
-      </w:pPr>
+        <w:pStyle w:val="ListParagraph"/>
+        <w:numPr>
+          <w:ilvl w:val="0"/>
+          <w:numId w:val="6"/>
+        </w:numPr>
+      </w:pPr>
+      <w:r>
+        <w:t>In theory, a mixture of seaweed and worm tea should be both ethical and balanced.  However, as of Jan 2024, I haven’t tested this yet.</w:t>
+      </w:r>
     </w:p>
     <w:p>
       <w:pPr>
@@ -1147,28 +1275,288 @@
       <w:r>
         <w:t xml:space="preserve"> onto a flower-bed.</w:t>
       </w:r>
+      <w:r>
+        <w:t xml:space="preserve">  This gives your roses the benefit of whatever fertiliser your tree missed out on!</w:t>
+      </w:r>
     </w:p>
     <w:p>
       <w:pPr>
         <w:pStyle w:val="Heading2"/>
       </w:pPr>
       <w:r>
+        <w:lastRenderedPageBreak/>
+        <w:t xml:space="preserve">When </w:t>
+      </w:r>
+      <w:r>
+        <w:t xml:space="preserve">and how </w:t>
+      </w:r>
+      <w:r>
+        <w:t>to fertilise</w:t>
+      </w:r>
+    </w:p>
+    <w:p>
+      <w:pPr>
+        <w:pStyle w:val="ListParagraph"/>
+        <w:numPr>
+          <w:ilvl w:val="0"/>
+          <w:numId w:val="6"/>
+        </w:numPr>
+      </w:pPr>
+      <w:r>
+        <w:t xml:space="preserve">When deciding a fertilisation schedule, the goal is to ensure that our trees always have the right nutrients – primary macro, secondary macro and micro – </w:t>
+      </w:r>
+      <w:r>
+        <w:t>at the time when</w:t>
+      </w:r>
+      <w:r>
+        <w:t xml:space="preserve"> they need them.</w:t>
+      </w:r>
+    </w:p>
+    <w:p>
+      <w:pPr>
+        <w:pStyle w:val="Heading3"/>
+      </w:pPr>
+      <w:r>
+        <w:t>Growing seasons</w:t>
+      </w:r>
+    </w:p>
+    <w:p>
+      <w:pPr>
+        <w:pStyle w:val="ListParagraph"/>
+        <w:numPr>
+          <w:ilvl w:val="0"/>
+          <w:numId w:val="6"/>
+        </w:numPr>
+      </w:pPr>
+      <w:r>
+        <w:t xml:space="preserve">In temperate climates, trees typically grow strongly during Spring and Autumn (the latter is called “Lammas growth”), weakly during the height of Summer, and </w:t>
+      </w:r>
+      <w:r>
+        <w:t xml:space="preserve">very little or </w:t>
+      </w:r>
+      <w:r>
+        <w:t>not at all during mid- to late-Winter (</w:t>
+      </w:r>
+      <w:r>
+        <w:t xml:space="preserve">the </w:t>
+      </w:r>
+      <w:r>
+        <w:t>dormancy</w:t>
+      </w:r>
+      <w:r>
+        <w:t xml:space="preserve"> period for deciduous trees</w:t>
+      </w:r>
+      <w:r>
+        <w:t>).</w:t>
+      </w:r>
+    </w:p>
+    <w:p>
+      <w:pPr>
+        <w:pStyle w:val="ListParagraph"/>
+        <w:numPr>
+          <w:ilvl w:val="0"/>
+          <w:numId w:val="6"/>
+        </w:numPr>
+      </w:pPr>
+      <w:r>
+        <w:t>When using solid fertiliser, fertilise heavily at the start of Spring and moderately after the hottest part of Summer.</w:t>
+      </w:r>
+    </w:p>
+    <w:p>
+      <w:pPr>
+        <w:pStyle w:val="ListParagraph"/>
+        <w:numPr>
+          <w:ilvl w:val="0"/>
+          <w:numId w:val="6"/>
+        </w:numPr>
+      </w:pPr>
+      <w:r>
+        <w:t>When using liquid fertiliser, use a high dose during early Spring, a moderate dose during late Spring and Autumn, and a low dose during Summer.  Do not fertilise</w:t>
+      </w:r>
+      <w:r>
+        <w:t xml:space="preserve"> </w:t>
+      </w:r>
+      <w:r>
+        <w:t>during Winter</w:t>
+      </w:r>
+      <w:r>
+        <w:t>.</w:t>
+      </w:r>
+    </w:p>
+    <w:p>
+      <w:pPr>
+        <w:pStyle w:val="Heading3"/>
+      </w:pPr>
+      <w:r>
+        <w:t>Over-fertilis</w:t>
+      </w:r>
+      <w:r>
+        <w:t>ation</w:t>
+      </w:r>
+    </w:p>
+    <w:p>
+      <w:pPr>
+        <w:pStyle w:val="ListParagraph"/>
+        <w:numPr>
+          <w:ilvl w:val="0"/>
+          <w:numId w:val="6"/>
+        </w:numPr>
+      </w:pPr>
+      <w:r>
+        <w:t>It has been suggested that over-fertilising bonsai is difficult.  I can confirm that this is not always true!</w:t>
+      </w:r>
+    </w:p>
+    <w:p>
+      <w:pPr>
+        <w:pStyle w:val="ListParagraph"/>
+        <w:numPr>
+          <w:ilvl w:val="0"/>
+          <w:numId w:val="6"/>
+        </w:numPr>
+      </w:pPr>
+      <w:r>
+        <w:t xml:space="preserve">Over-fertilising is dangerous; arguably more so than under-fertilising.  At best, the fertiliser will just linger in the soil or form an unpleasant </w:t>
+      </w:r>
+      <w:r>
+        <w:t xml:space="preserve">limescale-like </w:t>
+      </w:r>
+      <w:r>
+        <w:t xml:space="preserve">crust around the edge of the pot.  At worst – and especially with synthetic </w:t>
+      </w:r>
+      <w:r>
+        <w:t>and</w:t>
+      </w:r>
+      <w:r>
+        <w:t xml:space="preserve"> liquid fertilisers – it will literally “salt the earth”, making it harder for plants to take up water</w:t>
+      </w:r>
+      <w:r>
+        <w:t xml:space="preserve"> or even sucking them dry</w:t>
+      </w:r>
+      <w:r>
+        <w:t>.</w:t>
+      </w:r>
+    </w:p>
+    <w:p>
+      <w:pPr>
+        <w:pStyle w:val="ListParagraph"/>
+        <w:numPr>
+          <w:ilvl w:val="0"/>
+          <w:numId w:val="6"/>
+        </w:numPr>
+      </w:pPr>
+      <w:r>
+        <w:t xml:space="preserve">With trees in training, planted in potting soil, </w:t>
+      </w:r>
+      <w:r>
+        <w:t>over-fertilising</w:t>
+      </w:r>
+      <w:r>
+        <w:t xml:space="preserve"> may clog up pores in the soil</w:t>
+      </w:r>
+      <w:r>
+        <w:t xml:space="preserve"> with scale</w:t>
+      </w:r>
+      <w:r>
+        <w:t>, preventing airflow</w:t>
+      </w:r>
+      <w:r>
+        <w:t xml:space="preserve"> and suffocating roots</w:t>
+      </w:r>
+      <w:r>
+        <w:t>.</w:t>
+      </w:r>
+      <w:r>
+        <w:t xml:space="preserve">  </w:t>
+      </w:r>
+      <w:r>
+        <w:t xml:space="preserve">I </w:t>
+      </w:r>
+      <w:r>
         <w:rPr>
-          <w:highlight w:val="red"/>
+          <w:i/>
+          <w:iCs/>
         </w:rPr>
-        <w:t xml:space="preserve">When </w:t>
+        <w:t>suspect</w:t>
+      </w:r>
+      <w:r>
+        <w:t xml:space="preserve"> it may also accelerate the decomposition of pine bark and other loose composts, </w:t>
+      </w:r>
+      <w:r>
+        <w:t xml:space="preserve">turning the soil into thick mush and </w:t>
+      </w:r>
+      <w:r>
+        <w:t>again making it harder for roots to breathe</w:t>
+      </w:r>
+      <w:r>
+        <w:t>; h</w:t>
+      </w:r>
+      <w:r>
+        <w:t>owever, as of Jan 2024, I haven’t tested this yet.</w:t>
+      </w:r>
+    </w:p>
+    <w:p>
+      <w:pPr>
+        <w:pStyle w:val="ListParagraph"/>
+        <w:numPr>
+          <w:ilvl w:val="0"/>
+          <w:numId w:val="6"/>
+        </w:numPr>
+      </w:pPr>
+      <w:r>
+        <w:t xml:space="preserve">In </w:t>
       </w:r>
       <w:r>
         <w:rPr>
-          <w:highlight w:val="red"/>
+          <w:b/>
+          <w:bCs/>
         </w:rPr>
-        <w:t xml:space="preserve">and how </w:t>
+        <w:t>Winter</w:t>
+      </w:r>
+      <w:r>
+        <w:t>, be</w:t>
+      </w:r>
+      <w:r>
+        <w:t xml:space="preserve"> careful not to over-fertilise as </w:t>
+      </w:r>
+      <w:r>
+        <w:t xml:space="preserve">(a) </w:t>
+      </w:r>
+      <w:r>
+        <w:t>dormant trees take up little or no nutrients</w:t>
+      </w:r>
+      <w:r>
+        <w:t>, and (b) less frequent watering means fertiliser will linger longer in the soil.</w:t>
+      </w:r>
+    </w:p>
+    <w:p>
+      <w:pPr>
+        <w:pStyle w:val="ListParagraph"/>
+        <w:numPr>
+          <w:ilvl w:val="0"/>
+          <w:numId w:val="6"/>
+        </w:numPr>
+      </w:pPr>
+      <w:r>
+        <w:t xml:space="preserve">In </w:t>
       </w:r>
       <w:r>
         <w:rPr>
-          <w:highlight w:val="red"/>
+          <w:b/>
+          <w:bCs/>
         </w:rPr>
-        <w:t>to fertilise</w:t>
+        <w:t>Summer</w:t>
+      </w:r>
+      <w:r>
+        <w:t xml:space="preserve">, </w:t>
+      </w:r>
+      <w:r>
+        <w:t>over-fertilisation is somewhat less of an issue: the heavy watering tends to flush excess nutrients out of the soil</w:t>
+      </w:r>
+      <w:r>
+        <w:t>.  You may want to cut down on fertilisation in advance of any holidays or other periods</w:t>
+      </w:r>
+      <w:r>
+        <w:t xml:space="preserve"> where watering will be missed.</w:t>
       </w:r>
     </w:p>
     <w:p>
@@ -1179,6 +1567,19 @@
           <w:numId w:val="6"/>
         </w:numPr>
       </w:pPr>
+      <w:r>
+        <w:t xml:space="preserve">In </w:t>
+      </w:r>
+      <w:r>
+        <w:rPr>
+          <w:b/>
+          <w:bCs/>
+        </w:rPr>
+        <w:t>Spring</w:t>
+      </w:r>
+      <w:r>
+        <w:t>, over-fertilising is difficult: the tree will take what we give it!  However, be aware: more growth means more pruning is needed!</w:t>
+      </w:r>
     </w:p>
     <w:p>
       <w:pPr>
@@ -1189,10 +1590,44 @@
         </w:numPr>
       </w:pPr>
       <w:r>
-        <w:t xml:space="preserve">Be careful not to over-fertilise in Winter as </w:t>
-      </w:r>
-      <w:r>
-        <w:t>dormant trees take up little or no nutrients – the fertiliser will just linger in the soil or form an unpleasant crust around the edge of the pot.</w:t>
+        <w:t xml:space="preserve">In </w:t>
+      </w:r>
+      <w:r>
+        <w:rPr>
+          <w:b/>
+          <w:bCs/>
+        </w:rPr>
+        <w:t>Autumn</w:t>
+      </w:r>
+      <w:r>
+        <w:t>, growth is typically slightly less enthusiastic than in Spring</w:t>
+      </w:r>
+      <w:r>
+        <w:t xml:space="preserve"> since </w:t>
+      </w:r>
+      <w:r>
+        <w:t>the tree is also prepping for Winter.</w:t>
+      </w:r>
+      <w:r>
+        <w:t xml:space="preserve">  Whilst it is unlikely your tree will die of over-fertilising in this season, be mindful that excess fertiliser may linger into Winter, when it </w:t>
+      </w:r>
+      <w:r>
+        <w:rPr>
+          <w:i/>
+          <w:iCs/>
+        </w:rPr>
+        <w:t>is</w:t>
+      </w:r>
+      <w:r>
+        <w:t xml:space="preserve"> harmful.</w:t>
+      </w:r>
+    </w:p>
+    <w:p>
+      <w:pPr>
+        <w:pStyle w:val="Heading3"/>
+      </w:pPr>
+      <w:r>
+        <w:t>Tailoring the schedule</w:t>
       </w:r>
     </w:p>
     <w:p>
@@ -1204,9 +1639,128 @@
         </w:numPr>
       </w:pPr>
       <w:r>
-        <w:t xml:space="preserve">Over-fertilising </w:t>
-      </w:r>
-    </w:p>
+        <w:t xml:space="preserve">Different </w:t>
+      </w:r>
+      <w:r>
+        <w:t>species of tree</w:t>
+      </w:r>
+      <w:r>
+        <w:t xml:space="preserve"> may have different requirements.  For example:</w:t>
+      </w:r>
+    </w:p>
+    <w:p>
+      <w:pPr>
+        <w:pStyle w:val="ListParagraph"/>
+        <w:numPr>
+          <w:ilvl w:val="1"/>
+          <w:numId w:val="6"/>
+        </w:numPr>
+      </w:pPr>
+      <w:r>
+        <w:t>Evergreens get some benefit out of Winter fertilisation, whereas deciduous trees typically do not.</w:t>
+      </w:r>
+    </w:p>
+    <w:p>
+      <w:pPr>
+        <w:pStyle w:val="ListParagraph"/>
+        <w:numPr>
+          <w:ilvl w:val="1"/>
+          <w:numId w:val="6"/>
+        </w:numPr>
+      </w:pPr>
+      <w:r>
+        <w:t>Conifers are more vulnerable to root-drying and hence to over-fertilising (see below)</w:t>
+      </w:r>
+    </w:p>
+    <w:p>
+      <w:pPr>
+        <w:pStyle w:val="ListParagraph"/>
+        <w:numPr>
+          <w:ilvl w:val="1"/>
+          <w:numId w:val="6"/>
+        </w:numPr>
+      </w:pPr>
+      <w:r>
+        <w:t>Some trees emerge from dormancy earlier (e.g. cherry) or later (e.g. London lime) than others.</w:t>
+      </w:r>
+    </w:p>
+    <w:p>
+      <w:pPr>
+        <w:pStyle w:val="ListParagraph"/>
+        <w:numPr>
+          <w:ilvl w:val="0"/>
+          <w:numId w:val="6"/>
+        </w:numPr>
+      </w:pPr>
+      <w:r>
+        <w:t>Bonsai in trainin</w:t>
+      </w:r>
+      <w:r>
+        <w:t>g, planted in potting soil</w:t>
+      </w:r>
+      <w:r>
+        <w:t xml:space="preserve">, can draw water back up into the soil in a way that refined bonsai, in inorganic soil, typically cannot.  (See </w:t>
+      </w:r>
+      <w:r>
+        <w:t xml:space="preserve">companion </w:t>
+      </w:r>
+      <w:r>
+        <w:t>document on bonsai soils</w:t>
+      </w:r>
+      <w:r>
+        <w:t>.)</w:t>
+      </w:r>
+      <w:r>
+        <w:t xml:space="preserve">  This also means that fertiliser in the drip tray can make its way back into the root ball, which helps prevent under-fertilisation but can increase the risk of over-fertilisation.</w:t>
+      </w:r>
+    </w:p>
+    <w:p>
+      <w:pPr>
+        <w:pStyle w:val="ListParagraph"/>
+        <w:numPr>
+          <w:ilvl w:val="0"/>
+          <w:numId w:val="6"/>
+        </w:numPr>
+      </w:pPr>
+      <w:r>
+        <w:t xml:space="preserve">The amount of fertiliser needed is proportional to the volume of soil in the pot: larger pots can safely absorb more fertiliser.  It’s not a 1-1 relationship, though: smaller and shallower pots </w:t>
+      </w:r>
+      <w:r>
+        <w:rPr>
+          <w:i/>
+          <w:iCs/>
+        </w:rPr>
+        <w:t>also</w:t>
+      </w:r>
+      <w:r>
+        <w:t xml:space="preserve"> lose more free nutrients to the drip tray, so may need slightly more fertiliser than one would expect from their size.</w:t>
+      </w:r>
+    </w:p>
+    <w:p>
+      <w:pPr>
+        <w:pStyle w:val="ListParagraph"/>
+        <w:numPr>
+          <w:ilvl w:val="0"/>
+          <w:numId w:val="6"/>
+        </w:numPr>
+      </w:pPr>
+      <w:r>
+        <w:t>Different individual trees may have their own “views” on fertilisation, for example based on their level of vigour.  Over time you will hopefully build up a feel for this.</w:t>
+      </w:r>
+    </w:p>
+    <w:p>
+      <w:pPr>
+        <w:pStyle w:val="ListParagraph"/>
+        <w:numPr>
+          <w:ilvl w:val="0"/>
+          <w:numId w:val="6"/>
+        </w:numPr>
+      </w:pPr>
+      <w:r>
+        <w:t>Different brands of fertiliser may have their own quirks.  Always read the instructions on the packet!</w:t>
+      </w:r>
+    </w:p>
+    <w:p/>
     <w:sectPr>
       <w:footerReference w:type="default" r:id="rId7"/>
       <w:pgSz w:w="11906" w:h="16838"/>
@@ -3162,6 +3716,28 @@
       <w:szCs w:val="26"/>
     </w:rPr>
   </w:style>
+  <w:style w:type="paragraph" w:styleId="Heading3">
+    <w:name w:val="heading 3"/>
+    <w:basedOn w:val="Normal"/>
+    <w:next w:val="Normal"/>
+    <w:link w:val="Heading3Char"/>
+    <w:uiPriority w:val="9"/>
+    <w:unhideWhenUsed/>
+    <w:qFormat/>
+    <w:rsid w:val="00EC133A"/>
+    <w:pPr>
+      <w:keepNext/>
+      <w:keepLines/>
+      <w:spacing w:before="40" w:after="0"/>
+      <w:outlineLvl w:val="2"/>
+    </w:pPr>
+    <w:rPr>
+      <w:rFonts w:asciiTheme="majorHAnsi" w:eastAsiaTheme="majorEastAsia" w:hAnsiTheme="majorHAnsi" w:cstheme="majorBidi"/>
+      <w:color w:val="1F3763" w:themeColor="accent1" w:themeShade="7F"/>
+      <w:sz w:val="24"/>
+      <w:szCs w:val="24"/>
+    </w:rPr>
+  </w:style>
   <w:style w:type="character" w:default="1" w:styleId="DefaultParagraphFont">
     <w:name w:val="Default Paragraph Font"/>
     <w:uiPriority w:val="1"/>
@@ -3429,6 +4005,19 @@
       <w:bCs/>
       <w:sz w:val="20"/>
       <w:szCs w:val="20"/>
+    </w:rPr>
+  </w:style>
+  <w:style w:type="character" w:customStyle="1" w:styleId="Heading3Char">
+    <w:name w:val="Heading 3 Char"/>
+    <w:basedOn w:val="DefaultParagraphFont"/>
+    <w:link w:val="Heading3"/>
+    <w:uiPriority w:val="9"/>
+    <w:rsid w:val="00EC133A"/>
+    <w:rPr>
+      <w:rFonts w:asciiTheme="majorHAnsi" w:eastAsiaTheme="majorEastAsia" w:hAnsiTheme="majorHAnsi" w:cstheme="majorBidi"/>
+      <w:color w:val="1F3763" w:themeColor="accent1" w:themeShade="7F"/>
+      <w:sz w:val="24"/>
+      <w:szCs w:val="24"/>
     </w:rPr>
   </w:style>
 </w:styles>

</xml_diff>

<commit_message>
Updated notes: - Fertilisers: added mention of over-fertilisation leading to whippy growth - Pests: added squirrels (after the Great Pot Devastation of December 2023) - Tools: typo
Updated readme to link to topic notes.
(And to actually _have_ links to the slide decks - d'oh!)
</commit_message>
<xml_diff>
--- a/WGCourse/Bonsai Fertilisers.docx
+++ b/WGCourse/Bonsai Fertilisers.docx
@@ -1,6 +1,6 @@
 
 <file path=word/document.xml><?xml version="1.0" encoding="utf-8"?>
-<w:document xmlns:wpc="http://schemas.microsoft.com/office/word/2010/wordprocessingCanvas" xmlns:cx="http://schemas.microsoft.com/office/drawing/2014/chartex" xmlns:cx1="http://schemas.microsoft.com/office/drawing/2015/9/8/chartex" xmlns:cx2="http://schemas.microsoft.com/office/drawing/2015/10/21/chartex" xmlns:cx3="http://schemas.microsoft.com/office/drawing/2016/5/9/chartex" xmlns:cx4="http://schemas.microsoft.com/office/drawing/2016/5/10/chartex" xmlns:cx5="http://schemas.microsoft.com/office/drawing/2016/5/11/chartex" xmlns:cx6="http://schemas.microsoft.com/office/drawing/2016/5/12/chartex" xmlns:cx7="http://schemas.microsoft.com/office/drawing/2016/5/13/chartex" xmlns:cx8="http://schemas.microsoft.com/office/drawing/2016/5/14/chartex" xmlns:mc="http://schemas.openxmlformats.org/markup-compatibility/2006" xmlns:aink="http://schemas.microsoft.com/office/drawing/2016/ink" xmlns:am3d="http://schemas.microsoft.com/office/drawing/2017/model3d" xmlns:o="urn:schemas-microsoft-com:office:office" xmlns:oel="http://schemas.microsoft.com/office/2019/extlst" xmlns:r="http://schemas.openxmlformats.org/officeDocument/2006/relationships" xmlns:m="http://schemas.openxmlformats.org/officeDocument/2006/math" xmlns:v="urn:schemas-microsoft-com:vml" xmlns:wp14="http://schemas.microsoft.com/office/word/2010/wordprocessingDrawing" xmlns:wp="http://schemas.openxmlformats.org/drawingml/2006/wordprocessingDrawing" xmlns:w10="urn:schemas-microsoft-com:office:word" xmlns:w="http://schemas.openxmlformats.org/wordprocessingml/2006/main" xmlns:w14="http://schemas.microsoft.com/office/word/2010/wordml" xmlns:w15="http://schemas.microsoft.com/office/word/2012/wordml" xmlns:w16cex="http://schemas.microsoft.com/office/word/2018/wordml/cex" xmlns:w16cid="http://schemas.microsoft.com/office/word/2016/wordml/cid" xmlns:w16="http://schemas.microsoft.com/office/word/2018/wordml" xmlns:w16sdtdh="http://schemas.microsoft.com/office/word/2020/wordml/sdtdatahash" xmlns:w16se="http://schemas.microsoft.com/office/word/2015/wordml/symex" xmlns:wpg="http://schemas.microsoft.com/office/word/2010/wordprocessingGroup" xmlns:wpi="http://schemas.microsoft.com/office/word/2010/wordprocessingInk" xmlns:wne="http://schemas.microsoft.com/office/word/2006/wordml" xmlns:wps="http://schemas.microsoft.com/office/word/2010/wordprocessingShape" mc:Ignorable="w14 w15 w16se w16cid w16 w16cex w16sdtdh wp14">
+<w:document xmlns:wpc="http://schemas.microsoft.com/office/word/2010/wordprocessingCanvas" xmlns:cx="http://schemas.microsoft.com/office/drawing/2014/chartex" xmlns:cx1="http://schemas.microsoft.com/office/drawing/2015/9/8/chartex" xmlns:cx2="http://schemas.microsoft.com/office/drawing/2015/10/21/chartex" xmlns:cx3="http://schemas.microsoft.com/office/drawing/2016/5/9/chartex" xmlns:cx4="http://schemas.microsoft.com/office/drawing/2016/5/10/chartex" xmlns:cx5="http://schemas.microsoft.com/office/drawing/2016/5/11/chartex" xmlns:cx6="http://schemas.microsoft.com/office/drawing/2016/5/12/chartex" xmlns:cx7="http://schemas.microsoft.com/office/drawing/2016/5/13/chartex" xmlns:cx8="http://schemas.microsoft.com/office/drawing/2016/5/14/chartex" xmlns:mc="http://schemas.openxmlformats.org/markup-compatibility/2006" xmlns:aink="http://schemas.microsoft.com/office/drawing/2016/ink" xmlns:am3d="http://schemas.microsoft.com/office/drawing/2017/model3d" xmlns:o="urn:schemas-microsoft-com:office:office" xmlns:oel="http://schemas.microsoft.com/office/2019/extlst" xmlns:r="http://schemas.openxmlformats.org/officeDocument/2006/relationships" xmlns:m="http://schemas.openxmlformats.org/officeDocument/2006/math" xmlns:v="urn:schemas-microsoft-com:vml" xmlns:wp14="http://schemas.microsoft.com/office/word/2010/wordprocessingDrawing" xmlns:wp="http://schemas.openxmlformats.org/drawingml/2006/wordprocessingDrawing" xmlns:w10="urn:schemas-microsoft-com:office:word" xmlns:w="http://schemas.openxmlformats.org/wordprocessingml/2006/main" xmlns:w14="http://schemas.microsoft.com/office/word/2010/wordml" xmlns:w15="http://schemas.microsoft.com/office/word/2012/wordml" xmlns:w16cex="http://schemas.microsoft.com/office/word/2018/wordml/cex" xmlns:w16cid="http://schemas.microsoft.com/office/word/2016/wordml/cid" xmlns:w16="http://schemas.microsoft.com/office/word/2018/wordml" xmlns:w16du="http://schemas.microsoft.com/office/word/2023/wordml/word16du" xmlns:w16sdtdh="http://schemas.microsoft.com/office/word/2020/wordml/sdtdatahash" xmlns:w16se="http://schemas.microsoft.com/office/word/2015/wordml/symex" xmlns:wpg="http://schemas.microsoft.com/office/word/2010/wordprocessingGroup" xmlns:wpi="http://schemas.microsoft.com/office/word/2010/wordprocessingInk" xmlns:wne="http://schemas.microsoft.com/office/word/2006/wordml" xmlns:wps="http://schemas.microsoft.com/office/word/2010/wordprocessingShape" mc:Ignorable="w14 w15 w16se w16cid w16 w16cex w16sdtdh w16du wp14">
   <w:body>
     <w:p>
       <w:pPr>
@@ -94,13 +94,10 @@
         </w:numPr>
       </w:pPr>
       <w:r>
-        <w:t xml:space="preserve">Bonsai like to receive a lot of fertiliser… up </w:t>
-      </w:r>
-      <w:r>
-        <w:t>until</w:t>
-      </w:r>
-      <w:r>
-        <w:t xml:space="preserve"> over-fertilisation kicks in.  Some experimentation is necessary!</w:t>
+        <w:t>Over-fertilisation can be as big an issue as under-fertilisation</w:t>
+      </w:r>
+      <w:r>
+        <w:t>.  Some experimentation is necessary!</w:t>
       </w:r>
     </w:p>
     <w:p>
@@ -1445,25 +1442,13 @@
         </w:numPr>
       </w:pPr>
       <w:r>
-        <w:t xml:space="preserve">With trees in training, planted in potting soil, </w:t>
-      </w:r>
-      <w:r>
-        <w:t>over-fertilising</w:t>
-      </w:r>
-      <w:r>
-        <w:t xml:space="preserve"> may clog up pores in the soil</w:t>
+        <w:t>With trees in training, planted in potting soil, over-fertilising may clog up pores in the soil</w:t>
       </w:r>
       <w:r>
         <w:t xml:space="preserve"> with scale</w:t>
       </w:r>
       <w:r>
-        <w:t>, preventing airflow</w:t>
-      </w:r>
-      <w:r>
-        <w:t xml:space="preserve"> and suffocating roots</w:t>
-      </w:r>
-      <w:r>
-        <w:t>.</w:t>
+        <w:t>, preventing airflow and suffocating roots.</w:t>
       </w:r>
       <w:r>
         <w:t xml:space="preserve">  </w:t>
@@ -1503,6 +1488,18 @@
         </w:numPr>
       </w:pPr>
       <w:r>
+        <w:t>Over-fertilisation can also lead to trees throwing out long “water-shoots” or “whips”.  These typically have a long inter-node distance and are thus basically useless for our bonsai: they’ll inevitably have to be removed later.  In the meantime, they’re a waste of good growth, a possible source of unshapely bulges and cut scars, and a distraction for the tree from the branches we actually want to develop.</w:t>
+      </w:r>
+    </w:p>
+    <w:p>
+      <w:pPr>
+        <w:pStyle w:val="ListParagraph"/>
+        <w:numPr>
+          <w:ilvl w:val="0"/>
+          <w:numId w:val="6"/>
+        </w:numPr>
+      </w:pPr>
+      <w:r>
         <w:t xml:space="preserve">In </w:t>
       </w:r>
       <w:r>
@@ -1693,10 +1690,7 @@
         </w:numPr>
       </w:pPr>
       <w:r>
-        <w:t>Bonsai in trainin</w:t>
-      </w:r>
-      <w:r>
-        <w:t>g, planted in potting soil</w:t>
+        <w:t>Bonsai in training, planted in potting soil</w:t>
       </w:r>
       <w:r>
         <w:t xml:space="preserve">, can draw water back up into the soil in a way that refined bonsai, in inorganic soil, typically cannot.  (See </w:t>
@@ -1757,6 +1751,7 @@
         </w:numPr>
       </w:pPr>
       <w:r>
+        <w:lastRenderedPageBreak/>
         <w:t>Different brands of fertiliser may have their own quirks.  Always read the instructions on the packet!</w:t>
       </w:r>
     </w:p>
@@ -1773,7 +1768,7 @@
 </file>
 
 <file path=word/endnotes.xml><?xml version="1.0" encoding="utf-8"?>
-<w:endnotes xmlns:wpc="http://schemas.microsoft.com/office/word/2010/wordprocessingCanvas" xmlns:cx="http://schemas.microsoft.com/office/drawing/2014/chartex" xmlns:cx1="http://schemas.microsoft.com/office/drawing/2015/9/8/chartex" xmlns:cx2="http://schemas.microsoft.com/office/drawing/2015/10/21/chartex" xmlns:cx3="http://schemas.microsoft.com/office/drawing/2016/5/9/chartex" xmlns:cx4="http://schemas.microsoft.com/office/drawing/2016/5/10/chartex" xmlns:cx5="http://schemas.microsoft.com/office/drawing/2016/5/11/chartex" xmlns:cx6="http://schemas.microsoft.com/office/drawing/2016/5/12/chartex" xmlns:cx7="http://schemas.microsoft.com/office/drawing/2016/5/13/chartex" xmlns:cx8="http://schemas.microsoft.com/office/drawing/2016/5/14/chartex" xmlns:mc="http://schemas.openxmlformats.org/markup-compatibility/2006" xmlns:aink="http://schemas.microsoft.com/office/drawing/2016/ink" xmlns:am3d="http://schemas.microsoft.com/office/drawing/2017/model3d" xmlns:o="urn:schemas-microsoft-com:office:office" xmlns:oel="http://schemas.microsoft.com/office/2019/extlst" xmlns:r="http://schemas.openxmlformats.org/officeDocument/2006/relationships" xmlns:m="http://schemas.openxmlformats.org/officeDocument/2006/math" xmlns:v="urn:schemas-microsoft-com:vml" xmlns:wp14="http://schemas.microsoft.com/office/word/2010/wordprocessingDrawing" xmlns:wp="http://schemas.openxmlformats.org/drawingml/2006/wordprocessingDrawing" xmlns:w10="urn:schemas-microsoft-com:office:word" xmlns:w="http://schemas.openxmlformats.org/wordprocessingml/2006/main" xmlns:w14="http://schemas.microsoft.com/office/word/2010/wordml" xmlns:w15="http://schemas.microsoft.com/office/word/2012/wordml" xmlns:w16cex="http://schemas.microsoft.com/office/word/2018/wordml/cex" xmlns:w16cid="http://schemas.microsoft.com/office/word/2016/wordml/cid" xmlns:w16="http://schemas.microsoft.com/office/word/2018/wordml" xmlns:w16sdtdh="http://schemas.microsoft.com/office/word/2020/wordml/sdtdatahash" xmlns:w16se="http://schemas.microsoft.com/office/word/2015/wordml/symex" xmlns:wpg="http://schemas.microsoft.com/office/word/2010/wordprocessingGroup" xmlns:wpi="http://schemas.microsoft.com/office/word/2010/wordprocessingInk" xmlns:wne="http://schemas.microsoft.com/office/word/2006/wordml" xmlns:wps="http://schemas.microsoft.com/office/word/2010/wordprocessingShape" mc:Ignorable="w14 w15 w16se w16cid w16 w16cex w16sdtdh wp14">
+<w:endnotes xmlns:wpc="http://schemas.microsoft.com/office/word/2010/wordprocessingCanvas" xmlns:cx="http://schemas.microsoft.com/office/drawing/2014/chartex" xmlns:cx1="http://schemas.microsoft.com/office/drawing/2015/9/8/chartex" xmlns:cx2="http://schemas.microsoft.com/office/drawing/2015/10/21/chartex" xmlns:cx3="http://schemas.microsoft.com/office/drawing/2016/5/9/chartex" xmlns:cx4="http://schemas.microsoft.com/office/drawing/2016/5/10/chartex" xmlns:cx5="http://schemas.microsoft.com/office/drawing/2016/5/11/chartex" xmlns:cx6="http://schemas.microsoft.com/office/drawing/2016/5/12/chartex" xmlns:cx7="http://schemas.microsoft.com/office/drawing/2016/5/13/chartex" xmlns:cx8="http://schemas.microsoft.com/office/drawing/2016/5/14/chartex" xmlns:mc="http://schemas.openxmlformats.org/markup-compatibility/2006" xmlns:aink="http://schemas.microsoft.com/office/drawing/2016/ink" xmlns:am3d="http://schemas.microsoft.com/office/drawing/2017/model3d" xmlns:o="urn:schemas-microsoft-com:office:office" xmlns:oel="http://schemas.microsoft.com/office/2019/extlst" xmlns:r="http://schemas.openxmlformats.org/officeDocument/2006/relationships" xmlns:m="http://schemas.openxmlformats.org/officeDocument/2006/math" xmlns:v="urn:schemas-microsoft-com:vml" xmlns:wp14="http://schemas.microsoft.com/office/word/2010/wordprocessingDrawing" xmlns:wp="http://schemas.openxmlformats.org/drawingml/2006/wordprocessingDrawing" xmlns:w10="urn:schemas-microsoft-com:office:word" xmlns:w="http://schemas.openxmlformats.org/wordprocessingml/2006/main" xmlns:w14="http://schemas.microsoft.com/office/word/2010/wordml" xmlns:w15="http://schemas.microsoft.com/office/word/2012/wordml" xmlns:w16cex="http://schemas.microsoft.com/office/word/2018/wordml/cex" xmlns:w16cid="http://schemas.microsoft.com/office/word/2016/wordml/cid" xmlns:w16="http://schemas.microsoft.com/office/word/2018/wordml" xmlns:w16du="http://schemas.microsoft.com/office/word/2023/wordml/word16du" xmlns:w16sdtdh="http://schemas.microsoft.com/office/word/2020/wordml/sdtdatahash" xmlns:w16se="http://schemas.microsoft.com/office/word/2015/wordml/symex" xmlns:wpg="http://schemas.microsoft.com/office/word/2010/wordprocessingGroup" xmlns:wpi="http://schemas.microsoft.com/office/word/2010/wordprocessingInk" xmlns:wne="http://schemas.microsoft.com/office/word/2006/wordml" xmlns:wps="http://schemas.microsoft.com/office/word/2010/wordprocessingShape" mc:Ignorable="w14 w15 w16se w16cid w16 w16cex w16sdtdh w16du wp14">
   <w:endnote w:type="separator" w:id="-1">
     <w:p>
       <w:pPr>
@@ -1798,7 +1793,7 @@
 </file>
 
 <file path=word/footer1.xml><?xml version="1.0" encoding="utf-8"?>
-<w:ftr xmlns:wpc="http://schemas.microsoft.com/office/word/2010/wordprocessingCanvas" xmlns:cx="http://schemas.microsoft.com/office/drawing/2014/chartex" xmlns:cx1="http://schemas.microsoft.com/office/drawing/2015/9/8/chartex" xmlns:cx2="http://schemas.microsoft.com/office/drawing/2015/10/21/chartex" xmlns:cx3="http://schemas.microsoft.com/office/drawing/2016/5/9/chartex" xmlns:cx4="http://schemas.microsoft.com/office/drawing/2016/5/10/chartex" xmlns:cx5="http://schemas.microsoft.com/office/drawing/2016/5/11/chartex" xmlns:cx6="http://schemas.microsoft.com/office/drawing/2016/5/12/chartex" xmlns:cx7="http://schemas.microsoft.com/office/drawing/2016/5/13/chartex" xmlns:cx8="http://schemas.microsoft.com/office/drawing/2016/5/14/chartex" xmlns:mc="http://schemas.openxmlformats.org/markup-compatibility/2006" xmlns:aink="http://schemas.microsoft.com/office/drawing/2016/ink" xmlns:am3d="http://schemas.microsoft.com/office/drawing/2017/model3d" xmlns:o="urn:schemas-microsoft-com:office:office" xmlns:oel="http://schemas.microsoft.com/office/2019/extlst" xmlns:r="http://schemas.openxmlformats.org/officeDocument/2006/relationships" xmlns:m="http://schemas.openxmlformats.org/officeDocument/2006/math" xmlns:v="urn:schemas-microsoft-com:vml" xmlns:wp14="http://schemas.microsoft.com/office/word/2010/wordprocessingDrawing" xmlns:wp="http://schemas.openxmlformats.org/drawingml/2006/wordprocessingDrawing" xmlns:w10="urn:schemas-microsoft-com:office:word" xmlns:w="http://schemas.openxmlformats.org/wordprocessingml/2006/main" xmlns:w14="http://schemas.microsoft.com/office/word/2010/wordml" xmlns:w15="http://schemas.microsoft.com/office/word/2012/wordml" xmlns:w16cex="http://schemas.microsoft.com/office/word/2018/wordml/cex" xmlns:w16cid="http://schemas.microsoft.com/office/word/2016/wordml/cid" xmlns:w16="http://schemas.microsoft.com/office/word/2018/wordml" xmlns:w16sdtdh="http://schemas.microsoft.com/office/word/2020/wordml/sdtdatahash" xmlns:w16se="http://schemas.microsoft.com/office/word/2015/wordml/symex" xmlns:wpg="http://schemas.microsoft.com/office/word/2010/wordprocessingGroup" xmlns:wpi="http://schemas.microsoft.com/office/word/2010/wordprocessingInk" xmlns:wne="http://schemas.microsoft.com/office/word/2006/wordml" xmlns:wps="http://schemas.microsoft.com/office/word/2010/wordprocessingShape" mc:Ignorable="w14 w15 w16se w16cid w16 w16cex w16sdtdh wp14">
+<w:ftr xmlns:wpc="http://schemas.microsoft.com/office/word/2010/wordprocessingCanvas" xmlns:cx="http://schemas.microsoft.com/office/drawing/2014/chartex" xmlns:cx1="http://schemas.microsoft.com/office/drawing/2015/9/8/chartex" xmlns:cx2="http://schemas.microsoft.com/office/drawing/2015/10/21/chartex" xmlns:cx3="http://schemas.microsoft.com/office/drawing/2016/5/9/chartex" xmlns:cx4="http://schemas.microsoft.com/office/drawing/2016/5/10/chartex" xmlns:cx5="http://schemas.microsoft.com/office/drawing/2016/5/11/chartex" xmlns:cx6="http://schemas.microsoft.com/office/drawing/2016/5/12/chartex" xmlns:cx7="http://schemas.microsoft.com/office/drawing/2016/5/13/chartex" xmlns:cx8="http://schemas.microsoft.com/office/drawing/2016/5/14/chartex" xmlns:mc="http://schemas.openxmlformats.org/markup-compatibility/2006" xmlns:aink="http://schemas.microsoft.com/office/drawing/2016/ink" xmlns:am3d="http://schemas.microsoft.com/office/drawing/2017/model3d" xmlns:o="urn:schemas-microsoft-com:office:office" xmlns:oel="http://schemas.microsoft.com/office/2019/extlst" xmlns:r="http://schemas.openxmlformats.org/officeDocument/2006/relationships" xmlns:m="http://schemas.openxmlformats.org/officeDocument/2006/math" xmlns:v="urn:schemas-microsoft-com:vml" xmlns:wp14="http://schemas.microsoft.com/office/word/2010/wordprocessingDrawing" xmlns:wp="http://schemas.openxmlformats.org/drawingml/2006/wordprocessingDrawing" xmlns:w10="urn:schemas-microsoft-com:office:word" xmlns:w="http://schemas.openxmlformats.org/wordprocessingml/2006/main" xmlns:w14="http://schemas.microsoft.com/office/word/2010/wordml" xmlns:w15="http://schemas.microsoft.com/office/word/2012/wordml" xmlns:w16cex="http://schemas.microsoft.com/office/word/2018/wordml/cex" xmlns:w16cid="http://schemas.microsoft.com/office/word/2016/wordml/cid" xmlns:w16="http://schemas.microsoft.com/office/word/2018/wordml" xmlns:w16du="http://schemas.microsoft.com/office/word/2023/wordml/word16du" xmlns:w16sdtdh="http://schemas.microsoft.com/office/word/2020/wordml/sdtdatahash" xmlns:w16se="http://schemas.microsoft.com/office/word/2015/wordml/symex" xmlns:wpg="http://schemas.microsoft.com/office/word/2010/wordprocessingGroup" xmlns:wpi="http://schemas.microsoft.com/office/word/2010/wordprocessingInk" xmlns:wne="http://schemas.microsoft.com/office/word/2006/wordml" xmlns:wps="http://schemas.microsoft.com/office/word/2010/wordprocessingShape" mc:Ignorable="w14 w15 w16se w16cid w16 w16cex w16sdtdh w16du wp14">
   <w:p>
     <w:pPr>
       <w:pStyle w:val="Footer"/>
@@ -1860,7 +1855,7 @@
 </file>
 
 <file path=word/footnotes.xml><?xml version="1.0" encoding="utf-8"?>
-<w:footnotes xmlns:wpc="http://schemas.microsoft.com/office/word/2010/wordprocessingCanvas" xmlns:cx="http://schemas.microsoft.com/office/drawing/2014/chartex" xmlns:cx1="http://schemas.microsoft.com/office/drawing/2015/9/8/chartex" xmlns:cx2="http://schemas.microsoft.com/office/drawing/2015/10/21/chartex" xmlns:cx3="http://schemas.microsoft.com/office/drawing/2016/5/9/chartex" xmlns:cx4="http://schemas.microsoft.com/office/drawing/2016/5/10/chartex" xmlns:cx5="http://schemas.microsoft.com/office/drawing/2016/5/11/chartex" xmlns:cx6="http://schemas.microsoft.com/office/drawing/2016/5/12/chartex" xmlns:cx7="http://schemas.microsoft.com/office/drawing/2016/5/13/chartex" xmlns:cx8="http://schemas.microsoft.com/office/drawing/2016/5/14/chartex" xmlns:mc="http://schemas.openxmlformats.org/markup-compatibility/2006" xmlns:aink="http://schemas.microsoft.com/office/drawing/2016/ink" xmlns:am3d="http://schemas.microsoft.com/office/drawing/2017/model3d" xmlns:o="urn:schemas-microsoft-com:office:office" xmlns:oel="http://schemas.microsoft.com/office/2019/extlst" xmlns:r="http://schemas.openxmlformats.org/officeDocument/2006/relationships" xmlns:m="http://schemas.openxmlformats.org/officeDocument/2006/math" xmlns:v="urn:schemas-microsoft-com:vml" xmlns:wp14="http://schemas.microsoft.com/office/word/2010/wordprocessingDrawing" xmlns:wp="http://schemas.openxmlformats.org/drawingml/2006/wordprocessingDrawing" xmlns:w10="urn:schemas-microsoft-com:office:word" xmlns:w="http://schemas.openxmlformats.org/wordprocessingml/2006/main" xmlns:w14="http://schemas.microsoft.com/office/word/2010/wordml" xmlns:w15="http://schemas.microsoft.com/office/word/2012/wordml" xmlns:w16cex="http://schemas.microsoft.com/office/word/2018/wordml/cex" xmlns:w16cid="http://schemas.microsoft.com/office/word/2016/wordml/cid" xmlns:w16="http://schemas.microsoft.com/office/word/2018/wordml" xmlns:w16sdtdh="http://schemas.microsoft.com/office/word/2020/wordml/sdtdatahash" xmlns:w16se="http://schemas.microsoft.com/office/word/2015/wordml/symex" xmlns:wpg="http://schemas.microsoft.com/office/word/2010/wordprocessingGroup" xmlns:wpi="http://schemas.microsoft.com/office/word/2010/wordprocessingInk" xmlns:wne="http://schemas.microsoft.com/office/word/2006/wordml" xmlns:wps="http://schemas.microsoft.com/office/word/2010/wordprocessingShape" mc:Ignorable="w14 w15 w16se w16cid w16 w16cex w16sdtdh wp14">
+<w:footnotes xmlns:wpc="http://schemas.microsoft.com/office/word/2010/wordprocessingCanvas" xmlns:cx="http://schemas.microsoft.com/office/drawing/2014/chartex" xmlns:cx1="http://schemas.microsoft.com/office/drawing/2015/9/8/chartex" xmlns:cx2="http://schemas.microsoft.com/office/drawing/2015/10/21/chartex" xmlns:cx3="http://schemas.microsoft.com/office/drawing/2016/5/9/chartex" xmlns:cx4="http://schemas.microsoft.com/office/drawing/2016/5/10/chartex" xmlns:cx5="http://schemas.microsoft.com/office/drawing/2016/5/11/chartex" xmlns:cx6="http://schemas.microsoft.com/office/drawing/2016/5/12/chartex" xmlns:cx7="http://schemas.microsoft.com/office/drawing/2016/5/13/chartex" xmlns:cx8="http://schemas.microsoft.com/office/drawing/2016/5/14/chartex" xmlns:mc="http://schemas.openxmlformats.org/markup-compatibility/2006" xmlns:aink="http://schemas.microsoft.com/office/drawing/2016/ink" xmlns:am3d="http://schemas.microsoft.com/office/drawing/2017/model3d" xmlns:o="urn:schemas-microsoft-com:office:office" xmlns:oel="http://schemas.microsoft.com/office/2019/extlst" xmlns:r="http://schemas.openxmlformats.org/officeDocument/2006/relationships" xmlns:m="http://schemas.openxmlformats.org/officeDocument/2006/math" xmlns:v="urn:schemas-microsoft-com:vml" xmlns:wp14="http://schemas.microsoft.com/office/word/2010/wordprocessingDrawing" xmlns:wp="http://schemas.openxmlformats.org/drawingml/2006/wordprocessingDrawing" xmlns:w10="urn:schemas-microsoft-com:office:word" xmlns:w="http://schemas.openxmlformats.org/wordprocessingml/2006/main" xmlns:w14="http://schemas.microsoft.com/office/word/2010/wordml" xmlns:w15="http://schemas.microsoft.com/office/word/2012/wordml" xmlns:w16cex="http://schemas.microsoft.com/office/word/2018/wordml/cex" xmlns:w16cid="http://schemas.microsoft.com/office/word/2016/wordml/cid" xmlns:w16="http://schemas.microsoft.com/office/word/2018/wordml" xmlns:w16du="http://schemas.microsoft.com/office/word/2023/wordml/word16du" xmlns:w16sdtdh="http://schemas.microsoft.com/office/word/2020/wordml/sdtdatahash" xmlns:w16se="http://schemas.microsoft.com/office/word/2015/wordml/symex" xmlns:wpg="http://schemas.microsoft.com/office/word/2010/wordprocessingGroup" xmlns:wpi="http://schemas.microsoft.com/office/word/2010/wordprocessingInk" xmlns:wne="http://schemas.microsoft.com/office/word/2006/wordml" xmlns:wps="http://schemas.microsoft.com/office/word/2010/wordprocessingShape" mc:Ignorable="w14 w15 w16se w16cid w16 w16cex w16sdtdh w16du wp14">
   <w:footnote w:type="separator" w:id="-1">
     <w:p>
       <w:pPr>
@@ -1885,7 +1880,7 @@
 </file>
 
 <file path=word/numbering.xml><?xml version="1.0" encoding="utf-8"?>
-<w:numbering xmlns:wpc="http://schemas.microsoft.com/office/word/2010/wordprocessingCanvas" xmlns:cx="http://schemas.microsoft.com/office/drawing/2014/chartex" xmlns:cx1="http://schemas.microsoft.com/office/drawing/2015/9/8/chartex" xmlns:cx2="http://schemas.microsoft.com/office/drawing/2015/10/21/chartex" xmlns:cx3="http://schemas.microsoft.com/office/drawing/2016/5/9/chartex" xmlns:cx4="http://schemas.microsoft.com/office/drawing/2016/5/10/chartex" xmlns:cx5="http://schemas.microsoft.com/office/drawing/2016/5/11/chartex" xmlns:cx6="http://schemas.microsoft.com/office/drawing/2016/5/12/chartex" xmlns:cx7="http://schemas.microsoft.com/office/drawing/2016/5/13/chartex" xmlns:cx8="http://schemas.microsoft.com/office/drawing/2016/5/14/chartex" xmlns:mc="http://schemas.openxmlformats.org/markup-compatibility/2006" xmlns:aink="http://schemas.microsoft.com/office/drawing/2016/ink" xmlns:am3d="http://schemas.microsoft.com/office/drawing/2017/model3d" xmlns:o="urn:schemas-microsoft-com:office:office" xmlns:oel="http://schemas.microsoft.com/office/2019/extlst" xmlns:r="http://schemas.openxmlformats.org/officeDocument/2006/relationships" xmlns:m="http://schemas.openxmlformats.org/officeDocument/2006/math" xmlns:v="urn:schemas-microsoft-com:vml" xmlns:wp14="http://schemas.microsoft.com/office/word/2010/wordprocessingDrawing" xmlns:wp="http://schemas.openxmlformats.org/drawingml/2006/wordprocessingDrawing" xmlns:w10="urn:schemas-microsoft-com:office:word" xmlns:w="http://schemas.openxmlformats.org/wordprocessingml/2006/main" xmlns:w14="http://schemas.microsoft.com/office/word/2010/wordml" xmlns:w15="http://schemas.microsoft.com/office/word/2012/wordml" xmlns:w16cex="http://schemas.microsoft.com/office/word/2018/wordml/cex" xmlns:w16cid="http://schemas.microsoft.com/office/word/2016/wordml/cid" xmlns:w16="http://schemas.microsoft.com/office/word/2018/wordml" xmlns:w16sdtdh="http://schemas.microsoft.com/office/word/2020/wordml/sdtdatahash" xmlns:w16se="http://schemas.microsoft.com/office/word/2015/wordml/symex" xmlns:wpg="http://schemas.microsoft.com/office/word/2010/wordprocessingGroup" xmlns:wpi="http://schemas.microsoft.com/office/word/2010/wordprocessingInk" xmlns:wne="http://schemas.microsoft.com/office/word/2006/wordml" xmlns:wps="http://schemas.microsoft.com/office/word/2010/wordprocessingShape" mc:Ignorable="w14 w15 w16se w16cid w16 w16cex w16sdtdh wp14">
+<w:numbering xmlns:wpc="http://schemas.microsoft.com/office/word/2010/wordprocessingCanvas" xmlns:cx="http://schemas.microsoft.com/office/drawing/2014/chartex" xmlns:cx1="http://schemas.microsoft.com/office/drawing/2015/9/8/chartex" xmlns:cx2="http://schemas.microsoft.com/office/drawing/2015/10/21/chartex" xmlns:cx3="http://schemas.microsoft.com/office/drawing/2016/5/9/chartex" xmlns:cx4="http://schemas.microsoft.com/office/drawing/2016/5/10/chartex" xmlns:cx5="http://schemas.microsoft.com/office/drawing/2016/5/11/chartex" xmlns:cx6="http://schemas.microsoft.com/office/drawing/2016/5/12/chartex" xmlns:cx7="http://schemas.microsoft.com/office/drawing/2016/5/13/chartex" xmlns:cx8="http://schemas.microsoft.com/office/drawing/2016/5/14/chartex" xmlns:mc="http://schemas.openxmlformats.org/markup-compatibility/2006" xmlns:aink="http://schemas.microsoft.com/office/drawing/2016/ink" xmlns:am3d="http://schemas.microsoft.com/office/drawing/2017/model3d" xmlns:o="urn:schemas-microsoft-com:office:office" xmlns:oel="http://schemas.microsoft.com/office/2019/extlst" xmlns:r="http://schemas.openxmlformats.org/officeDocument/2006/relationships" xmlns:m="http://schemas.openxmlformats.org/officeDocument/2006/math" xmlns:v="urn:schemas-microsoft-com:vml" xmlns:wp14="http://schemas.microsoft.com/office/word/2010/wordprocessingDrawing" xmlns:wp="http://schemas.openxmlformats.org/drawingml/2006/wordprocessingDrawing" xmlns:w10="urn:schemas-microsoft-com:office:word" xmlns:w="http://schemas.openxmlformats.org/wordprocessingml/2006/main" xmlns:w14="http://schemas.microsoft.com/office/word/2010/wordml" xmlns:w15="http://schemas.microsoft.com/office/word/2012/wordml" xmlns:w16cex="http://schemas.microsoft.com/office/word/2018/wordml/cex" xmlns:w16cid="http://schemas.microsoft.com/office/word/2016/wordml/cid" xmlns:w16="http://schemas.microsoft.com/office/word/2018/wordml" xmlns:w16du="http://schemas.microsoft.com/office/word/2023/wordml/word16du" xmlns:w16sdtdh="http://schemas.microsoft.com/office/word/2020/wordml/sdtdatahash" xmlns:w16se="http://schemas.microsoft.com/office/word/2015/wordml/symex" xmlns:wpg="http://schemas.microsoft.com/office/word/2010/wordprocessingGroup" xmlns:wpi="http://schemas.microsoft.com/office/word/2010/wordprocessingInk" xmlns:wne="http://schemas.microsoft.com/office/word/2006/wordml" xmlns:wps="http://schemas.microsoft.com/office/word/2010/wordprocessingShape" mc:Ignorable="w14 w15 w16se w16cid w16 w16cex w16sdtdh w16du wp14">
   <w:abstractNum w:abstractNumId="0" w15:restartNumberingAfterBreak="0">
     <w:nsid w:val="0134696B"/>
     <w:multiLevelType w:val="hybridMultilevel"/>
@@ -3275,7 +3270,7 @@
 </file>
 
 <file path=word/styles.xml><?xml version="1.0" encoding="utf-8"?>
-<w:styles xmlns:mc="http://schemas.openxmlformats.org/markup-compatibility/2006" xmlns:r="http://schemas.openxmlformats.org/officeDocument/2006/relationships" xmlns:w="http://schemas.openxmlformats.org/wordprocessingml/2006/main" xmlns:w14="http://schemas.microsoft.com/office/word/2010/wordml" xmlns:w15="http://schemas.microsoft.com/office/word/2012/wordml" xmlns:w16cex="http://schemas.microsoft.com/office/word/2018/wordml/cex" xmlns:w16cid="http://schemas.microsoft.com/office/word/2016/wordml/cid" xmlns:w16="http://schemas.microsoft.com/office/word/2018/wordml" xmlns:w16sdtdh="http://schemas.microsoft.com/office/word/2020/wordml/sdtdatahash" xmlns:w16se="http://schemas.microsoft.com/office/word/2015/wordml/symex" mc:Ignorable="w14 w15 w16se w16cid w16 w16cex w16sdtdh">
+<w:styles xmlns:mc="http://schemas.openxmlformats.org/markup-compatibility/2006" xmlns:r="http://schemas.openxmlformats.org/officeDocument/2006/relationships" xmlns:w="http://schemas.openxmlformats.org/wordprocessingml/2006/main" xmlns:w14="http://schemas.microsoft.com/office/word/2010/wordml" xmlns:w15="http://schemas.microsoft.com/office/word/2012/wordml" xmlns:w16cex="http://schemas.microsoft.com/office/word/2018/wordml/cex" xmlns:w16cid="http://schemas.microsoft.com/office/word/2016/wordml/cid" xmlns:w16="http://schemas.microsoft.com/office/word/2018/wordml" xmlns:w16du="http://schemas.microsoft.com/office/word/2023/wordml/word16du" xmlns:w16sdtdh="http://schemas.microsoft.com/office/word/2020/wordml/sdtdatahash" xmlns:w16se="http://schemas.microsoft.com/office/word/2015/wordml/symex" mc:Ignorable="w14 w15 w16se w16cid w16 w16cex w16sdtdh w16du">
   <w:docDefaults>
     <w:rPrDefault>
       <w:rPr>

</xml_diff>